<commit_message>
updated code, excel spreadshhjet and document
</commit_message>
<xml_diff>
--- a/Code/Coding together/Coding together.docx
+++ b/Code/Coding together/Coding together.docx
@@ -527,6 +527,14 @@
               <w:t>6</w:t>
             </w:r>
           </w:p>
+          <w:p>
+            <w:pPr>
+              <w:rPr>
+                <w:sz w:val="20"/>
+                <w:szCs w:val="20"/>
+              </w:rPr>
+            </w:pPr>
+          </w:p>
         </w:tc>
       </w:tr>
       <w:tr>
@@ -566,7 +574,7 @@
                 <w:sz w:val="20"/>
                 <w:szCs w:val="20"/>
               </w:rPr>
-              <w:t>82, 63.5</w:t>
+              <w:t>82,63.5</w:t>
             </w:r>
           </w:p>
         </w:tc>
@@ -856,6 +864,13 @@
                 <w:szCs w:val="20"/>
               </w:rPr>
             </w:pPr>
+            <w:r>
+              <w:rPr>
+                <w:sz w:val="20"/>
+                <w:szCs w:val="20"/>
+              </w:rPr>
+              <w:t>36</w:t>
+            </w:r>
           </w:p>
         </w:tc>
         <w:tc>
@@ -869,6 +884,13 @@
                 <w:szCs w:val="20"/>
               </w:rPr>
             </w:pPr>
+            <w:r>
+              <w:rPr>
+                <w:sz w:val="20"/>
+                <w:szCs w:val="20"/>
+              </w:rPr>
+              <w:t>18</w:t>
+            </w:r>
           </w:p>
         </w:tc>
         <w:tc>
@@ -882,6 +904,13 @@
                 <w:szCs w:val="20"/>
               </w:rPr>
             </w:pPr>
+            <w:r>
+              <w:rPr>
+                <w:sz w:val="20"/>
+                <w:szCs w:val="20"/>
+              </w:rPr>
+              <w:t>12</w:t>
+            </w:r>
           </w:p>
         </w:tc>
         <w:tc>
@@ -895,6 +924,13 @@
                 <w:szCs w:val="20"/>
               </w:rPr>
             </w:pPr>
+            <w:r>
+              <w:rPr>
+                <w:sz w:val="20"/>
+                <w:szCs w:val="20"/>
+              </w:rPr>
+              <w:t>6</w:t>
+            </w:r>
           </w:p>
         </w:tc>
         <w:tc>
@@ -908,6 +944,13 @@
                 <w:szCs w:val="20"/>
               </w:rPr>
             </w:pPr>
+            <w:r>
+              <w:rPr>
+                <w:sz w:val="20"/>
+                <w:szCs w:val="20"/>
+              </w:rPr>
+              <w:t>n/a</w:t>
+            </w:r>
           </w:p>
         </w:tc>
       </w:tr>
@@ -943,6 +986,13 @@
                 <w:szCs w:val="20"/>
               </w:rPr>
             </w:pPr>
+            <w:r>
+              <w:rPr>
+                <w:sz w:val="20"/>
+                <w:szCs w:val="20"/>
+              </w:rPr>
+              <w:t>68.33,56</w:t>
+            </w:r>
           </w:p>
         </w:tc>
         <w:tc>
@@ -956,6 +1006,13 @@
                 <w:szCs w:val="20"/>
               </w:rPr>
             </w:pPr>
+            <w:r>
+              <w:rPr>
+                <w:sz w:val="20"/>
+                <w:szCs w:val="20"/>
+              </w:rPr>
+              <w:t>95</w:t>
+            </w:r>
           </w:p>
         </w:tc>
         <w:tc>
@@ -969,6 +1026,13 @@
                 <w:szCs w:val="20"/>
               </w:rPr>
             </w:pPr>
+            <w:r>
+              <w:rPr>
+                <w:sz w:val="20"/>
+                <w:szCs w:val="20"/>
+              </w:rPr>
+              <w:t>52</w:t>
+            </w:r>
           </w:p>
         </w:tc>
         <w:tc>
@@ -982,6 +1046,13 @@
                 <w:szCs w:val="20"/>
               </w:rPr>
             </w:pPr>
+            <w:r>
+              <w:rPr>
+                <w:sz w:val="20"/>
+                <w:szCs w:val="20"/>
+              </w:rPr>
+              <w:t>21</w:t>
+            </w:r>
           </w:p>
         </w:tc>
         <w:tc>
@@ -995,6 +1066,13 @@
                 <w:szCs w:val="20"/>
               </w:rPr>
             </w:pPr>
+            <w:r>
+              <w:rPr>
+                <w:sz w:val="20"/>
+                <w:szCs w:val="20"/>
+              </w:rPr>
+              <w:t>n/a</w:t>
+            </w:r>
           </w:p>
         </w:tc>
       </w:tr>
@@ -1163,15 +1241,15 @@
         <w:tblLook w:val="04A0" w:firstRow="1" w:lastRow="0" w:firstColumn="1" w:lastColumn="0" w:noHBand="0" w:noVBand="1"/>
       </w:tblPr>
       <w:tblGrid>
-        <w:gridCol w:w="1051"/>
-        <w:gridCol w:w="1292"/>
-        <w:gridCol w:w="995"/>
-        <w:gridCol w:w="973"/>
-        <w:gridCol w:w="836"/>
-        <w:gridCol w:w="976"/>
-        <w:gridCol w:w="1064"/>
-        <w:gridCol w:w="1152"/>
-        <w:gridCol w:w="1011"/>
+        <w:gridCol w:w="1048"/>
+        <w:gridCol w:w="1459"/>
+        <w:gridCol w:w="982"/>
+        <w:gridCol w:w="892"/>
+        <w:gridCol w:w="812"/>
+        <w:gridCol w:w="957"/>
+        <w:gridCol w:w="1054"/>
+        <w:gridCol w:w="1150"/>
+        <w:gridCol w:w="996"/>
       </w:tblGrid>
       <w:tr>
         <w:tc>
@@ -1387,7 +1465,14 @@
                 <w:sz w:val="20"/>
                 <w:szCs w:val="20"/>
               </w:rPr>
-              <w:t>82 or 63.5</w:t>
+              <w:t xml:space="preserve">82 or </w:t>
+            </w:r>
+            <w:r>
+              <w:rPr>
+                <w:sz w:val="20"/>
+                <w:szCs w:val="20"/>
+              </w:rPr>
+              <w:t>68.3</w:t>
             </w:r>
           </w:p>
           <w:p>
@@ -1442,23 +1527,22 @@
                 <w:sz w:val="20"/>
                 <w:szCs w:val="20"/>
               </w:rPr>
-              <w:t>.337</w:t>
-            </w:r>
-            <w:r>
-              <w:rPr>
-                <w:sz w:val="20"/>
-                <w:szCs w:val="20"/>
-              </w:rPr>
-              <w:t>**</w:t>
-            </w:r>
-          </w:p>
-          <w:p>
-            <w:pPr>
-              <w:rPr>
-                <w:sz w:val="20"/>
-                <w:szCs w:val="20"/>
-              </w:rPr>
-            </w:pPr>
+              <w:t>.3</w:t>
+            </w:r>
+            <w:r>
+              <w:rPr>
+                <w:sz w:val="20"/>
+                <w:szCs w:val="20"/>
+              </w:rPr>
+              <w:t xml:space="preserve">, </w:t>
+            </w:r>
+            <w:r>
+              <w:rPr>
+                <w:sz w:val="20"/>
+                <w:szCs w:val="20"/>
+              </w:rPr>
+              <w:t>56</w:t>
+            </w:r>
           </w:p>
         </w:tc>
         <w:tc>
@@ -1582,23 +1666,21 @@
                 <w:sz w:val="20"/>
                 <w:szCs w:val="20"/>
               </w:rPr>
-              <w:t xml:space="preserve">Group time </w:t>
-            </w:r>
-            <w:proofErr w:type="spellStart"/>
-            <w:r>
-              <w:rPr>
-                <w:sz w:val="20"/>
-                <w:szCs w:val="20"/>
-              </w:rPr>
-              <w:t>paramers</w:t>
-            </w:r>
-            <w:proofErr w:type="spellEnd"/>
-            <w:r>
-              <w:rPr>
-                <w:sz w:val="20"/>
-                <w:szCs w:val="20"/>
-              </w:rPr>
-              <w:t>=</w:t>
+              <w:t>Group time parame</w:t>
+            </w:r>
+            <w:r>
+              <w:rPr>
+                <w:sz w:val="20"/>
+                <w:szCs w:val="20"/>
+              </w:rPr>
+              <w:t>te</w:t>
+            </w:r>
+            <w:r>
+              <w:rPr>
+                <w:sz w:val="20"/>
+                <w:szCs w:val="20"/>
+              </w:rPr>
+              <w:t>rs=</w:t>
             </w:r>
             <w:r>
               <w:rPr>
@@ -1620,6 +1702,13 @@
                 <w:szCs w:val="20"/>
               </w:rPr>
             </w:pPr>
+            <w:r>
+              <w:rPr>
+                <w:sz w:val="20"/>
+                <w:szCs w:val="20"/>
+              </w:rPr>
+              <w:t>n/a</w:t>
+            </w:r>
           </w:p>
         </w:tc>
         <w:tc>
@@ -1633,6 +1722,13 @@
                 <w:szCs w:val="20"/>
               </w:rPr>
             </w:pPr>
+            <w:r>
+              <w:rPr>
+                <w:sz w:val="20"/>
+                <w:szCs w:val="20"/>
+              </w:rPr>
+              <w:t>36</w:t>
+            </w:r>
           </w:p>
         </w:tc>
         <w:tc>
@@ -1997,13 +2093,6 @@
                 <w:szCs w:val="20"/>
               </w:rPr>
             </w:pPr>
-            <w:r>
-              <w:rPr>
-                <w:sz w:val="20"/>
-                <w:szCs w:val="20"/>
-              </w:rPr>
-              <w:t>0.076**</w:t>
-            </w:r>
           </w:p>
         </w:tc>
         <w:tc>
@@ -2017,43 +2106,6 @@
                 <w:szCs w:val="20"/>
               </w:rPr>
             </w:pPr>
-            <w:r>
-              <w:rPr>
-                <w:sz w:val="20"/>
-                <w:szCs w:val="20"/>
-              </w:rPr>
-              <w:t>0.108**</w:t>
-            </w:r>
-          </w:p>
-          <w:p>
-            <w:pPr>
-              <w:rPr>
-                <w:sz w:val="20"/>
-                <w:szCs w:val="20"/>
-              </w:rPr>
-            </w:pPr>
-            <w:r>
-              <w:rPr>
-                <w:sz w:val="20"/>
-                <w:szCs w:val="20"/>
-              </w:rPr>
-              <w:t>Or</w:t>
-            </w:r>
-          </w:p>
-          <w:p>
-            <w:pPr>
-              <w:rPr>
-                <w:sz w:val="20"/>
-                <w:szCs w:val="20"/>
-              </w:rPr>
-            </w:pPr>
-            <w:r>
-              <w:rPr>
-                <w:sz w:val="20"/>
-                <w:szCs w:val="20"/>
-              </w:rPr>
-              <w:t>0.09</w:t>
-            </w:r>
           </w:p>
         </w:tc>
         <w:tc>
@@ -2067,20 +2119,6 @@
                 <w:szCs w:val="20"/>
               </w:rPr>
             </w:pPr>
-            <w:r>
-              <w:rPr>
-                <w:sz w:val="20"/>
-                <w:szCs w:val="20"/>
-              </w:rPr>
-              <w:t>0.110</w:t>
-            </w:r>
-            <w:r>
-              <w:rPr>
-                <w:sz w:val="20"/>
-                <w:szCs w:val="20"/>
-              </w:rPr>
-              <w:t>**</w:t>
-            </w:r>
           </w:p>
         </w:tc>
         <w:tc>

</xml_diff>